<commit_message>
add TAP and music gender selection
</commit_message>
<xml_diff>
--- a/docs/TAP.docx
+++ b/docs/TAP.docx
@@ -590,46 +590,42 @@
               <w:pStyle w:val="Normal"/>
               <w:spacing w:before="120" w:after="120"/>
               <w:rPr>
+                <w:rFonts w:ascii="Courier New" w:hAnsi="Courier New" w:eastAsia="Arial Unicode MS" w:cs="Courier New"/>
+              </w:rPr>
+            </w:pPr>
+            <w:r>
+              <w:rPr>
+                <w:rFonts w:eastAsia="Arial Unicode MS" w:cs="Courier New" w:ascii="Courier New" w:hAnsi="Courier New"/>
+              </w:rPr>
+              <w:t>Gustavo Venancio Luz</w:t>
+            </w:r>
+          </w:p>
+        </w:tc>
+        <w:tc>
+          <w:tcPr>
+            <w:tcW w:w="3033" w:type="dxa"/>
+            <w:tcBorders>
+              <w:top w:val="single" w:sz="8" w:space="0" w:color="808080"/>
+              <w:left w:val="single" w:sz="8" w:space="0" w:color="808080"/>
+              <w:bottom w:val="single" w:sz="8" w:space="0" w:color="808080"/>
+              <w:right w:val="single" w:sz="8" w:space="0" w:color="808080"/>
+            </w:tcBorders>
+            <w:shd w:color="auto" w:fill="auto" w:val="clear"/>
+            <w:vAlign w:val="center"/>
+          </w:tcPr>
+          <w:p>
+            <w:pPr>
+              <w:pStyle w:val="Normal"/>
+              <w:spacing w:before="120" w:after="120"/>
+              <w:rPr>
                 <w:rFonts w:ascii="Courier New" w:hAnsi="Courier New" w:cs="Courier New"/>
                 <w:i/>
                 <w:i/>
               </w:rPr>
             </w:pPr>
             <w:r>
-              <w:rPr>
-                <w:rFonts w:cs="Courier New" w:ascii="Courier New" w:hAnsi="Courier New"/>
-                <w:i/>
-              </w:rPr>
-            </w:r>
-          </w:p>
-        </w:tc>
-        <w:tc>
-          <w:tcPr>
-            <w:tcW w:w="3033" w:type="dxa"/>
-            <w:tcBorders>
-              <w:top w:val="single" w:sz="8" w:space="0" w:color="808080"/>
-              <w:left w:val="single" w:sz="8" w:space="0" w:color="808080"/>
-              <w:bottom w:val="single" w:sz="8" w:space="0" w:color="808080"/>
-              <w:right w:val="single" w:sz="8" w:space="0" w:color="808080"/>
-            </w:tcBorders>
-            <w:shd w:color="auto" w:fill="auto" w:val="clear"/>
-            <w:vAlign w:val="center"/>
-          </w:tcPr>
-          <w:p>
-            <w:pPr>
-              <w:pStyle w:val="Normal"/>
-              <w:spacing w:before="120" w:after="120"/>
-              <w:rPr>
-                <w:rFonts w:ascii="Courier New" w:hAnsi="Courier New" w:cs="Courier New"/>
-                <w:i/>
-                <w:i/>
-              </w:rPr>
-            </w:pPr>
-            <w:r>
-              <w:rPr>
-                <w:rFonts w:cs="Courier New" w:ascii="Courier New" w:hAnsi="Courier New"/>
-                <w:i/>
-              </w:rPr>
+              <w:rPr/>
+              <w:t>Gerência</w:t>
             </w:r>
           </w:p>
         </w:tc>
@@ -1531,7 +1527,7 @@
       <w:tr>
         <w:trPr>
           <w:tblHeader w:val="true"/>
-          <w:trHeight w:val="170" w:hRule="atLeast"/>
+          <w:trHeight w:val="4347" w:hRule="atLeast"/>
         </w:trPr>
         <w:tc>
           <w:tcPr>
@@ -1557,9 +1553,37 @@
             <w:r>
               <w:rPr>
                 <w:rFonts w:eastAsia="Arial Unicode MS" w:cs="Courier New" w:ascii="Courier New" w:hAnsi="Courier New"/>
-                <w:lang w:val="pt-BR"/>
-              </w:rPr>
-              <w:t>Desenvolver um sistema de recomendação de músicas que sugira faixas relevantes para os usuários com base em seus históricos de interação, preferências de gênero e artista e em características musicais.</w:t>
+              </w:rPr>
+              <w:t>Desenvolver um sistema de recomendação de músicas que sugira faixas relevantes para os usuários com base em seus históricos de interação, preferências de gênero e artista, e em características musicais. O objetivo principal é proporcionar uma experiência personalizada, mantendo o usuário engajado na plataforma e aumentando o tempo de permanência no sistema.</w:t>
+            </w:r>
+          </w:p>
+          <w:p>
+            <w:pPr>
+              <w:pStyle w:val="Normal"/>
+              <w:spacing w:before="120" w:after="120"/>
+              <w:jc w:val="both"/>
+              <w:rPr>
+                <w:rFonts w:ascii="Courier New" w:hAnsi="Courier New" w:eastAsia="Arial Unicode MS" w:cs="Courier New"/>
+              </w:rPr>
+            </w:pPr>
+            <w:r>
+              <w:rPr>
+                <w:rFonts w:eastAsia="Arial Unicode MS" w:cs="Courier New" w:ascii="Courier New" w:hAnsi="Courier New"/>
+              </w:rPr>
+              <w:t>Além de oferecer recomendações precisas, o sistema também visa criar um ambiente atrativo e imersivo para os usuários, aumentando as chances de retenção e fidelização. Esse engajamento prolongado abre oportunidades para a monetização da plataforma por meio de anúncios, possibilitando um modelo de negócios sustentável e escalável.</w:t>
+            </w:r>
+          </w:p>
+          <w:p>
+            <w:pPr>
+              <w:pStyle w:val="Normal"/>
+              <w:spacing w:before="120" w:after="120"/>
+              <w:jc w:val="both"/>
+              <w:rPr>
+                <w:rFonts w:ascii="Courier New" w:hAnsi="Courier New" w:eastAsia="Arial Unicode MS" w:cs="Courier New"/>
+              </w:rPr>
+            </w:pPr>
+            <w:r>
+              <w:rPr/>
             </w:r>
           </w:p>
         </w:tc>
@@ -1905,14 +1929,14 @@
             </w:pPr>
             <w:r>
               <w:rPr>
-                <w:rFonts w:eastAsia="Calibri" w:cs="Courier New" w:ascii="Courier New" w:hAnsi="Courier New" w:eastAsiaTheme="minorHAnsi"/>
+                <w:rFonts w:eastAsia="Calibri" w:cs="Courier New" w:eastAsiaTheme="minorHAnsi" w:ascii="Courier New" w:hAnsi="Courier New"/>
                 <w:color w:val="auto"/>
                 <w:kern w:val="0"/>
                 <w:sz w:val="24"/>
                 <w:szCs w:val="24"/>
                 <w:lang w:val="pt-BR" w:eastAsia="en-US" w:bidi="ar-SA"/>
               </w:rPr>
-              <w:t>Uso de dados públicos de um dataset musical, como o Million Song Dataset ou Spotify Tracks Dataset.</w:t>
+              <w:t xml:space="preserve">Uso de dados públicos de um dataset musical, como o Spotify Tracks Dataset. </w:t>
             </w:r>
           </w:p>
           <w:p>
@@ -1939,14 +1963,14 @@
             </w:pPr>
             <w:r>
               <w:rPr>
-                <w:rFonts w:eastAsia="Calibri" w:cs="Courier New" w:ascii="Courier New" w:hAnsi="Courier New" w:eastAsiaTheme="minorHAnsi"/>
+                <w:rFonts w:eastAsia="Calibri" w:cs="Courier New" w:eastAsiaTheme="minorHAnsi" w:ascii="Courier New" w:hAnsi="Courier New"/>
                 <w:color w:val="auto"/>
                 <w:kern w:val="0"/>
                 <w:sz w:val="24"/>
                 <w:szCs w:val="24"/>
                 <w:lang w:val="pt-BR" w:eastAsia="en-US" w:bidi="ar-SA"/>
               </w:rPr>
-              <w:t>Implementação de um sistema de recomendação baseado em aprendizado de máquina.</w:t>
+              <w:t xml:space="preserve">Implementação de um sistema de recomendação baseado em aprendizado de máquina. </w:t>
             </w:r>
           </w:p>
           <w:p>
@@ -1973,14 +1997,14 @@
             </w:pPr>
             <w:r>
               <w:rPr>
-                <w:rFonts w:eastAsia="Calibri" w:cs="Courier New" w:ascii="Courier New" w:hAnsi="Courier New" w:eastAsiaTheme="minorHAnsi"/>
+                <w:rFonts w:eastAsia="Calibri" w:cs="Courier New" w:eastAsiaTheme="minorHAnsi" w:ascii="Courier New" w:hAnsi="Courier New"/>
                 <w:color w:val="auto"/>
                 <w:kern w:val="0"/>
                 <w:sz w:val="24"/>
                 <w:szCs w:val="24"/>
                 <w:lang w:val="pt-BR" w:eastAsia="en-US" w:bidi="ar-SA"/>
               </w:rPr>
-              <w:t>Utilização de um banco de dados NoSQL (MongoDB ou Firebase) para armazenamento eficiente dos dados musicais e preferências dos usuários.</w:t>
+              <w:t xml:space="preserve">Desenvolvimento de um modelo utilizando filtragem colaborativa ou baseada em conteúdo. </w:t>
             </w:r>
           </w:p>
           <w:p>
@@ -2007,14 +2031,14 @@
             </w:pPr>
             <w:r>
               <w:rPr>
-                <w:rFonts w:eastAsia="Calibri" w:cs="Courier New" w:ascii="Courier New" w:hAnsi="Courier New" w:eastAsiaTheme="minorHAnsi"/>
+                <w:rFonts w:eastAsia="Calibri" w:cs="Courier New" w:eastAsiaTheme="minorHAnsi" w:ascii="Courier New" w:hAnsi="Courier New"/>
                 <w:color w:val="auto"/>
                 <w:kern w:val="0"/>
                 <w:sz w:val="24"/>
                 <w:szCs w:val="24"/>
                 <w:lang w:val="pt-BR" w:eastAsia="en-US" w:bidi="ar-SA"/>
               </w:rPr>
-              <w:t>Implementação de mecanismos de segurança para armazenar senhas dos usuários de forma segura.</w:t>
+              <w:t xml:space="preserve">Utilização de um banco de dados NoSQL (MongoDB ou Firebase Firestore) para armazenamento eficiente dos dados musicais e preferências dos usuários. </w:t>
             </w:r>
           </w:p>
           <w:p>
@@ -2041,14 +2065,14 @@
             </w:pPr>
             <w:r>
               <w:rPr>
-                <w:rFonts w:eastAsia="Calibri" w:cs="Courier New" w:ascii="Courier New" w:hAnsi="Courier New" w:eastAsiaTheme="minorHAnsi"/>
+                <w:rFonts w:eastAsia="Calibri" w:cs="Courier New" w:eastAsiaTheme="minorHAnsi" w:ascii="Courier New" w:hAnsi="Courier New"/>
                 <w:color w:val="auto"/>
                 <w:kern w:val="0"/>
                 <w:sz w:val="24"/>
                 <w:szCs w:val="24"/>
                 <w:lang w:val="pt-BR" w:eastAsia="en-US" w:bidi="ar-SA"/>
               </w:rPr>
-              <w:t>Avaliação dos resultados das recomendações por meio de métricas adequadas.</w:t>
+              <w:t xml:space="preserve">Implementação de mecanismos de segurança para armazenar senhas dos usuários de forma segura. </w:t>
             </w:r>
           </w:p>
           <w:p>
@@ -2075,14 +2099,14 @@
             </w:pPr>
             <w:r>
               <w:rPr>
-                <w:rFonts w:eastAsia="Calibri" w:cs="Courier New" w:ascii="Courier New" w:hAnsi="Courier New" w:eastAsiaTheme="minorHAnsi"/>
+                <w:rFonts w:eastAsia="Calibri" w:cs="Courier New" w:eastAsiaTheme="minorHAnsi" w:ascii="Courier New" w:hAnsi="Courier New"/>
                 <w:color w:val="auto"/>
                 <w:kern w:val="0"/>
                 <w:sz w:val="24"/>
                 <w:szCs w:val="24"/>
                 <w:lang w:val="pt-BR" w:eastAsia="en-US" w:bidi="ar-SA"/>
               </w:rPr>
-              <w:t>Implementação de uma interface simples para visualização das recomendações.</w:t>
+              <w:t xml:space="preserve">Avaliação dos resultados das recomendações por meio de métricas adequadas. </w:t>
             </w:r>
           </w:p>
           <w:p>
@@ -2098,6 +2122,58 @@
               <w:spacing w:lineRule="auto" w:line="240" w:before="120" w:after="120"/>
               <w:contextualSpacing/>
               <w:jc w:val="both"/>
+              <w:rPr/>
+            </w:pPr>
+            <w:r>
+              <w:rPr>
+                <w:rFonts w:eastAsia="Calibri" w:cs="Courier New" w:ascii="Courier New" w:hAnsi="Courier New" w:eastAsiaTheme="minorHAnsi"/>
+                <w:color w:val="auto"/>
+                <w:kern w:val="0"/>
+                <w:sz w:val="24"/>
+                <w:szCs w:val="24"/>
+                <w:lang w:val="pt-BR" w:eastAsia="en-US" w:bidi="ar-SA"/>
+              </w:rPr>
+              <w:t xml:space="preserve">Implementação de uma </w:t>
+            </w:r>
+            <w:r>
+              <w:rPr>
+                <w:rStyle w:val="Strong"/>
+                <w:rFonts w:eastAsia="Calibri" w:cs="Courier New" w:ascii="Courier New" w:hAnsi="Courier New" w:eastAsiaTheme="minorHAnsi"/>
+                <w:b w:val="false"/>
+                <w:bCs w:val="false"/>
+                <w:color w:val="auto"/>
+                <w:kern w:val="0"/>
+                <w:sz w:val="24"/>
+                <w:szCs w:val="24"/>
+                <w:lang w:val="pt-BR" w:eastAsia="en-US" w:bidi="ar-SA"/>
+              </w:rPr>
+              <w:t>interface web simples</w:t>
+            </w:r>
+            <w:r>
+              <w:rPr>
+                <w:rFonts w:eastAsia="Calibri" w:cs="Courier New" w:ascii="Courier New" w:hAnsi="Courier New" w:eastAsiaTheme="minorHAnsi"/>
+                <w:color w:val="auto"/>
+                <w:kern w:val="0"/>
+                <w:sz w:val="24"/>
+                <w:szCs w:val="24"/>
+                <w:lang w:val="pt-BR" w:eastAsia="en-US" w:bidi="ar-SA"/>
+              </w:rPr>
+              <w:t xml:space="preserve"> para visualização das recomendações, acessível pelo navegador. </w:t>
+            </w:r>
+          </w:p>
+          <w:p>
+            <w:pPr>
+              <w:pStyle w:val="ListParagraph"/>
+              <w:widowControl/>
+              <w:numPr>
+                <w:ilvl w:val="0"/>
+                <w:numId w:val="2"/>
+              </w:numPr>
+              <w:suppressAutoHyphens w:val="true"/>
+              <w:bidi w:val="0"/>
+              <w:spacing w:lineRule="auto" w:line="240" w:before="120" w:after="120"/>
+              <w:contextualSpacing/>
+              <w:jc w:val="both"/>
               <w:rPr>
                 <w:rFonts w:ascii="Courier New" w:hAnsi="Courier New" w:eastAsia="Calibri" w:cs="Courier New" w:eastAsiaTheme="minorHAnsi"/>
                 <w:color w:val="auto"/>
@@ -2109,7 +2185,7 @@
             </w:pPr>
             <w:r>
               <w:rPr>
-                <w:rFonts w:eastAsia="Calibri" w:cs="Courier New" w:ascii="Courier New" w:hAnsi="Courier New" w:eastAsiaTheme="minorHAnsi"/>
+                <w:rFonts w:eastAsia="Calibri" w:cs="Courier New" w:eastAsiaTheme="minorHAnsi" w:ascii="Courier New" w:hAnsi="Courier New"/>
                 <w:color w:val="auto"/>
                 <w:kern w:val="0"/>
                 <w:sz w:val="24"/>
@@ -2346,6 +2422,33 @@
                 <w:lang w:val="pt-BR" w:eastAsia="en-US" w:bidi="ar-SA"/>
               </w:rPr>
               <w:t>Desenvolvimento de um aplicativo completo para dispositivos móveis ou desktop.</w:t>
+            </w:r>
+          </w:p>
+          <w:p>
+            <w:pPr>
+              <w:pStyle w:val="ListParagraph"/>
+              <w:widowControl/>
+              <w:numPr>
+                <w:ilvl w:val="0"/>
+                <w:numId w:val="0"/>
+              </w:numPr>
+              <w:suppressAutoHyphens w:val="true"/>
+              <w:bidi w:val="0"/>
+              <w:spacing w:lineRule="auto" w:line="240" w:before="120" w:after="120"/>
+              <w:ind w:hanging="0" w:left="720"/>
+              <w:contextualSpacing/>
+              <w:jc w:val="both"/>
+              <w:rPr>
+                <w:rFonts w:ascii="Courier New" w:hAnsi="Courier New" w:eastAsia="Calibri" w:cs="Courier New" w:eastAsiaTheme="minorHAnsi"/>
+                <w:color w:val="auto"/>
+                <w:kern w:val="0"/>
+                <w:sz w:val="24"/>
+                <w:szCs w:val="24"/>
+                <w:lang w:val="pt-BR" w:eastAsia="en-US" w:bidi="ar-SA"/>
+              </w:rPr>
+            </w:pPr>
+            <w:r>
+              <w:rPr/>
             </w:r>
           </w:p>
         </w:tc>
@@ -3532,8 +3635,8 @@
       </w:tblPr>
       <w:tblGrid>
         <w:gridCol w:w="3813"/>
-        <w:gridCol w:w="1411"/>
-        <w:gridCol w:w="3847"/>
+        <w:gridCol w:w="1410"/>
+        <w:gridCol w:w="3848"/>
       </w:tblGrid>
       <w:tr>
         <w:trPr>
@@ -3601,7 +3704,7 @@
         </w:tc>
         <w:tc>
           <w:tcPr>
-            <w:tcW w:w="1411" w:type="dxa"/>
+            <w:tcW w:w="1410" w:type="dxa"/>
             <w:tcBorders>
               <w:top w:val="single" w:sz="4" w:space="0" w:color="808080"/>
               <w:left w:val="single" w:sz="4" w:space="0" w:color="808080"/>
@@ -3629,7 +3732,7 @@
         </w:tc>
         <w:tc>
           <w:tcPr>
-            <w:tcW w:w="3847" w:type="dxa"/>
+            <w:tcW w:w="3848" w:type="dxa"/>
             <w:tcBorders>
               <w:top w:val="single" w:sz="4" w:space="0" w:color="808080"/>
               <w:left w:val="single" w:sz="4" w:space="0" w:color="808080"/>
@@ -3677,16 +3780,13 @@
               </w:rPr>
             </w:pPr>
             <w:r>
-              <w:rPr>
-                <w:rFonts w:cs="Courier New" w:ascii="Courier New" w:hAnsi="Courier New"/>
-              </w:rPr>
-              <w:t>César Gomes Xavier</w:t>
-            </w:r>
-          </w:p>
-        </w:tc>
-        <w:tc>
-          <w:tcPr>
-            <w:tcW w:w="1411" w:type="dxa"/>
+              <w:rPr/>
+            </w:r>
+          </w:p>
+        </w:tc>
+        <w:tc>
+          <w:tcPr>
+            <w:tcW w:w="1410" w:type="dxa"/>
             <w:tcBorders>
               <w:top w:val="single" w:sz="4" w:space="0" w:color="808080"/>
               <w:left w:val="single" w:sz="4" w:space="0" w:color="808080"/>
@@ -3711,7 +3811,7 @@
         </w:tc>
         <w:tc>
           <w:tcPr>
-            <w:tcW w:w="3847" w:type="dxa"/>
+            <w:tcW w:w="3848" w:type="dxa"/>
             <w:tcBorders>
               <w:top w:val="single" w:sz="4" w:space="0" w:color="808080"/>
               <w:left w:val="single" w:sz="4" w:space="0" w:color="808080"/>
@@ -3758,16 +3858,13 @@
               </w:rPr>
             </w:pPr>
             <w:r>
-              <w:rPr>
-                <w:rFonts w:cs="Courier New" w:ascii="Courier New" w:hAnsi="Courier New"/>
-              </w:rPr>
-              <w:t>Denicezar Angelo Baldo</w:t>
-            </w:r>
-          </w:p>
-        </w:tc>
-        <w:tc>
-          <w:tcPr>
-            <w:tcW w:w="1411" w:type="dxa"/>
+              <w:rPr/>
+            </w:r>
+          </w:p>
+        </w:tc>
+        <w:tc>
+          <w:tcPr>
+            <w:tcW w:w="1410" w:type="dxa"/>
             <w:tcBorders>
               <w:top w:val="single" w:sz="4" w:space="0" w:color="808080"/>
               <w:left w:val="single" w:sz="4" w:space="0" w:color="808080"/>
@@ -3792,7 +3889,7 @@
         </w:tc>
         <w:tc>
           <w:tcPr>
-            <w:tcW w:w="3847" w:type="dxa"/>
+            <w:tcW w:w="3848" w:type="dxa"/>
             <w:tcBorders>
               <w:top w:val="single" w:sz="4" w:space="0" w:color="808080"/>
               <w:left w:val="single" w:sz="4" w:space="0" w:color="808080"/>
@@ -3873,23 +3970,6 @@
         </w:rPr>
       </w:r>
     </w:p>
-    <w:p>
-      <w:pPr>
-        <w:pStyle w:val="Normal"/>
-        <w:spacing w:before="120" w:after="120"/>
-        <w:rPr>
-          <w:rFonts w:ascii="Courier New" w:hAnsi="Courier New" w:cs="Courier New"/>
-          <w:i/>
-          <w:i/>
-        </w:rPr>
-      </w:pPr>
-      <w:r>
-        <w:rPr>
-          <w:rFonts w:cs="Courier New" w:ascii="Courier New" w:hAnsi="Courier New"/>
-          <w:i/>
-        </w:rPr>
-      </w:r>
-    </w:p>
     <w:tbl>
       <w:tblPr>
         <w:tblW w:w="5000" w:type="pct"/>
@@ -3905,7 +3985,9 @@
         <w:tblLook w:val="04a0" w:noHBand="0" w:noVBand="1" w:firstColumn="1" w:lastRow="0" w:lastColumn="0" w:firstRow="1"/>
       </w:tblPr>
       <w:tblGrid>
-        <w:gridCol w:w="9071"/>
+        <w:gridCol w:w="1528"/>
+        <w:gridCol w:w="2103"/>
+        <w:gridCol w:w="5440"/>
       </w:tblGrid>
       <w:tr>
         <w:trPr>
@@ -3915,10 +3997,11 @@
         <w:tc>
           <w:tcPr>
             <w:tcW w:w="9071" w:type="dxa"/>
+            <w:gridSpan w:val="3"/>
             <w:tcBorders>
               <w:top w:val="single" w:sz="8" w:space="0" w:color="808080"/>
               <w:left w:val="single" w:sz="8" w:space="0" w:color="808080"/>
-              <w:bottom w:val="single" w:sz="8" w:space="0" w:color="808080"/>
+              <w:bottom w:val="single" w:sz="4" w:space="0" w:color="000000"/>
               <w:right w:val="single" w:sz="8" w:space="0" w:color="808080"/>
             </w:tcBorders>
             <w:shd w:color="auto" w:fill="C4BC96" w:val="clear"/>
@@ -3942,22 +4025,198 @@
                 <w:bCs/>
                 <w:spacing w:val="20"/>
               </w:rPr>
-              <w:t>15 – Cronograma</w:t>
+              <w:t>1</w:t>
+            </w:r>
+            <w:r>
+              <w:rPr>
+                <w:rFonts w:cs="Courier New" w:ascii="Courier New" w:hAnsi="Courier New"/>
+                <w:b/>
+                <w:bCs/>
+                <w:spacing w:val="20"/>
+              </w:rPr>
+              <w:t>5</w:t>
+            </w:r>
+            <w:r>
+              <w:rPr>
+                <w:rFonts w:cs="Courier New" w:ascii="Courier New" w:hAnsi="Courier New"/>
+                <w:b/>
+                <w:bCs/>
+                <w:spacing w:val="20"/>
+              </w:rPr>
+              <w:t xml:space="preserve"> – Cronograma do Projeto - Estruturado por Sprints</w:t>
             </w:r>
           </w:p>
         </w:tc>
       </w:tr>
       <w:tr>
         <w:trPr>
-          <w:trHeight w:val="170" w:hRule="atLeast"/>
+          <w:trHeight w:val="442" w:hRule="atLeast"/>
         </w:trPr>
         <w:tc>
           <w:tcPr>
-            <w:tcW w:w="9071" w:type="dxa"/>
+            <w:tcW w:w="1528" w:type="dxa"/>
+            <w:tcBorders>
+              <w:top w:val="single" w:sz="4" w:space="0" w:color="000000"/>
+              <w:left w:val="single" w:sz="4" w:space="0" w:color="000000"/>
+              <w:bottom w:val="single" w:sz="4" w:space="0" w:color="000000"/>
+              <w:right w:val="single" w:sz="4" w:space="0" w:color="000000"/>
+            </w:tcBorders>
+            <w:shd w:color="auto" w:fill="auto" w:val="clear"/>
+            <w:vAlign w:val="center"/>
+          </w:tcPr>
+          <w:p>
+            <w:pPr>
+              <w:pStyle w:val="Normal"/>
+              <w:spacing w:before="120" w:after="120"/>
+              <w:rPr>
+                <w:rFonts w:ascii="Courier New" w:hAnsi="Courier New" w:cs="Courier New"/>
+                <w:b/>
+                <w:bCs/>
+                <w:spacing w:val="20"/>
+              </w:rPr>
+            </w:pPr>
+            <w:r>
+              <w:rPr>
+                <w:rFonts w:cs="Courier New" w:ascii="Courier New" w:hAnsi="Courier New"/>
+                <w:b/>
+                <w:bCs/>
+                <w:spacing w:val="20"/>
+              </w:rPr>
+              <w:t>Sprint</w:t>
+            </w:r>
+          </w:p>
+        </w:tc>
+        <w:tc>
+          <w:tcPr>
+            <w:tcW w:w="2103" w:type="dxa"/>
+            <w:tcBorders>
+              <w:top w:val="single" w:sz="4" w:space="0" w:color="000000"/>
+              <w:left w:val="single" w:sz="4" w:space="0" w:color="000000"/>
+              <w:bottom w:val="single" w:sz="4" w:space="0" w:color="000000"/>
+              <w:right w:val="single" w:sz="4" w:space="0" w:color="000000"/>
+            </w:tcBorders>
+          </w:tcPr>
+          <w:p>
+            <w:pPr>
+              <w:pStyle w:val="Normal"/>
+              <w:spacing w:before="120" w:after="120"/>
+              <w:rPr>
+                <w:rFonts w:ascii="Courier New" w:hAnsi="Courier New" w:cs="Courier New"/>
+                <w:b/>
+                <w:bCs/>
+                <w:spacing w:val="20"/>
+              </w:rPr>
+            </w:pPr>
+            <w:r>
+              <w:rPr>
+                <w:rFonts w:cs="Courier New" w:ascii="Courier New" w:hAnsi="Courier New"/>
+                <w:b/>
+                <w:bCs/>
+                <w:spacing w:val="20"/>
+              </w:rPr>
+              <w:t>Período Estimado</w:t>
+            </w:r>
+          </w:p>
+        </w:tc>
+        <w:tc>
+          <w:tcPr>
+            <w:tcW w:w="5440" w:type="dxa"/>
+            <w:tcBorders>
+              <w:top w:val="single" w:sz="4" w:space="0" w:color="000000"/>
+              <w:left w:val="single" w:sz="4" w:space="0" w:color="000000"/>
+              <w:bottom w:val="single" w:sz="4" w:space="0" w:color="000000"/>
+              <w:right w:val="single" w:sz="4" w:space="0" w:color="000000"/>
+            </w:tcBorders>
+            <w:shd w:color="auto" w:fill="auto" w:val="clear"/>
+            <w:vAlign w:val="center"/>
+          </w:tcPr>
+          <w:p>
+            <w:pPr>
+              <w:pStyle w:val="Normal"/>
+              <w:spacing w:before="120" w:after="120"/>
+              <w:rPr>
+                <w:rFonts w:ascii="Courier New" w:hAnsi="Courier New" w:cs="Courier New"/>
+                <w:b/>
+                <w:bCs/>
+                <w:spacing w:val="20"/>
+              </w:rPr>
+            </w:pPr>
+            <w:r>
+              <w:rPr>
+                <w:rFonts w:cs="Courier New" w:ascii="Courier New" w:hAnsi="Courier New"/>
+                <w:b/>
+                <w:bCs/>
+                <w:spacing w:val="20"/>
+              </w:rPr>
+              <w:t>Objetivo Principal</w:t>
+            </w:r>
+          </w:p>
+        </w:tc>
+      </w:tr>
+      <w:tr>
+        <w:trPr>
+          <w:trHeight w:val="1967" w:hRule="atLeast"/>
+        </w:trPr>
+        <w:tc>
+          <w:tcPr>
+            <w:tcW w:w="1528" w:type="dxa"/>
             <w:tcBorders>
               <w:top w:val="single" w:sz="8" w:space="0" w:color="808080"/>
               <w:left w:val="single" w:sz="8" w:space="0" w:color="808080"/>
               <w:bottom w:val="single" w:sz="8" w:space="0" w:color="808080"/>
+            </w:tcBorders>
+            <w:shd w:color="auto" w:fill="auto" w:val="clear"/>
+            <w:vAlign w:val="center"/>
+          </w:tcPr>
+          <w:p>
+            <w:pPr>
+              <w:pStyle w:val="Normal"/>
+              <w:spacing w:before="120" w:after="120"/>
+              <w:rPr>
+                <w:rFonts w:ascii="Courier New" w:hAnsi="Courier New" w:cs="Courier New"/>
+              </w:rPr>
+            </w:pPr>
+            <w:r>
+              <w:rPr>
+                <w:rFonts w:cs="Courier New" w:ascii="Courier New" w:hAnsi="Courier New"/>
+              </w:rPr>
+              <w:t>Sprint 1</w:t>
+            </w:r>
+          </w:p>
+        </w:tc>
+        <w:tc>
+          <w:tcPr>
+            <w:tcW w:w="2103" w:type="dxa"/>
+            <w:tcBorders>
+              <w:top w:val="single" w:sz="8" w:space="0" w:color="808080"/>
+              <w:left w:val="single" w:sz="8" w:space="0" w:color="808080"/>
+              <w:bottom w:val="single" w:sz="8" w:space="0" w:color="808080"/>
+            </w:tcBorders>
+            <w:vAlign w:val="center"/>
+          </w:tcPr>
+          <w:p>
+            <w:pPr>
+              <w:pStyle w:val="Normal"/>
+              <w:spacing w:before="120" w:after="120"/>
+              <w:rPr>
+                <w:rFonts w:ascii="Courier New" w:hAnsi="Courier New" w:cs="Courier New"/>
+              </w:rPr>
+            </w:pPr>
+            <w:r>
+              <w:rPr>
+                <w:rFonts w:cs="Courier New" w:ascii="Courier New" w:hAnsi="Courier New"/>
+              </w:rPr>
+              <w:t>01/03/2025 - 16/03/2025</w:t>
+            </w:r>
+          </w:p>
+        </w:tc>
+        <w:tc>
+          <w:tcPr>
+            <w:tcW w:w="5440" w:type="dxa"/>
+            <w:tcBorders>
+              <w:top w:val="single" w:sz="8" w:space="0" w:color="808080"/>
+              <w:left w:val="single" w:sz="8" w:space="0" w:color="808080"/>
+              <w:bottom w:val="single" w:sz="8" w:space="0" w:color="808080"/>
               <w:right w:val="single" w:sz="8" w:space="0" w:color="808080"/>
             </w:tcBorders>
             <w:shd w:color="auto" w:fill="auto" w:val="clear"/>
@@ -3968,74 +4227,352 @@
               <w:pStyle w:val="Normal"/>
               <w:spacing w:before="120" w:after="120"/>
               <w:rPr>
-                <w:rFonts w:ascii="Courier New" w:hAnsi="Courier New" w:eastAsia="Arial Unicode MS" w:cs="Courier New"/>
-              </w:rPr>
-            </w:pPr>
-            <w:r>
-              <w:rPr>
-                <w:rFonts w:eastAsia="Arial Unicode MS" w:cs="Courier New" w:ascii="Courier New" w:hAnsi="Courier New"/>
-              </w:rPr>
-              <w:t>Finalização do protótipo do dispositivo de borrifamento:</w:t>
-            </w:r>
-          </w:p>
-          <w:p>
-            <w:pPr>
-              <w:pStyle w:val="Normal"/>
-              <w:spacing w:before="120" w:after="120"/>
-              <w:rPr>
-                <w:rFonts w:ascii="Courier New" w:hAnsi="Courier New" w:eastAsia="Arial Unicode MS" w:cs="Courier New"/>
-              </w:rPr>
-            </w:pPr>
-            <w:r>
-              <w:rPr>
-                <w:rFonts w:eastAsia="Arial Unicode MS" w:cs="Courier New" w:ascii="Courier New" w:hAnsi="Courier New"/>
-              </w:rPr>
-              <w:t>Desenvolvimento do backend e frontend da plataforma:</w:t>
-            </w:r>
-          </w:p>
-          <w:p>
-            <w:pPr>
-              <w:pStyle w:val="Normal"/>
-              <w:spacing w:before="120" w:after="120"/>
-              <w:rPr>
-                <w:rFonts w:ascii="Courier New" w:hAnsi="Courier New" w:eastAsia="Arial Unicode MS" w:cs="Courier New"/>
-              </w:rPr>
-            </w:pPr>
-            <w:r>
-              <w:rPr>
-                <w:rFonts w:eastAsia="Arial Unicode MS" w:cs="Courier New" w:ascii="Courier New" w:hAnsi="Courier New"/>
-              </w:rPr>
-              <w:t>Integração da geolocalização e sistema de segurança:</w:t>
-            </w:r>
-          </w:p>
-          <w:p>
-            <w:pPr>
-              <w:pStyle w:val="Normal"/>
-              <w:spacing w:before="120" w:after="120"/>
-              <w:rPr>
-                <w:rFonts w:ascii="Courier New" w:hAnsi="Courier New" w:eastAsia="Arial Unicode MS" w:cs="Courier New"/>
-              </w:rPr>
-            </w:pPr>
-            <w:r>
-              <w:rPr>
-                <w:rFonts w:eastAsia="Arial Unicode MS" w:cs="Courier New" w:ascii="Courier New" w:hAnsi="Courier New"/>
-              </w:rPr>
-              <w:t>Testes e ajustes finais:</w:t>
-            </w:r>
-          </w:p>
-          <w:p>
-            <w:pPr>
-              <w:pStyle w:val="Normal"/>
-              <w:spacing w:before="120" w:after="120"/>
-              <w:rPr>
-                <w:rFonts w:ascii="Courier New" w:hAnsi="Courier New" w:eastAsia="Arial Unicode MS" w:cs="Courier New"/>
-              </w:rPr>
-            </w:pPr>
-            <w:r>
-              <w:rPr>
-                <w:rFonts w:eastAsia="Arial Unicode MS" w:cs="Courier New" w:ascii="Courier New" w:hAnsi="Courier New"/>
-              </w:rPr>
-              <w:t>Lançamento oficial do produto:</w:t>
+                <w:rFonts w:ascii="Courier New" w:hAnsi="Courier New" w:cs="Courier New"/>
+              </w:rPr>
+            </w:pPr>
+            <w:r>
+              <w:rPr>
+                <w:rFonts w:cs="Courier New" w:ascii="Courier New" w:hAnsi="Courier New"/>
+              </w:rPr>
+              <w:t>Definição do tema do projeto e dos requisitos.</w:t>
+            </w:r>
+          </w:p>
+        </w:tc>
+      </w:tr>
+      <w:tr>
+        <w:trPr>
+          <w:trHeight w:val="1967" w:hRule="atLeast"/>
+        </w:trPr>
+        <w:tc>
+          <w:tcPr>
+            <w:tcW w:w="1528" w:type="dxa"/>
+            <w:tcBorders>
+              <w:left w:val="single" w:sz="8" w:space="0" w:color="808080"/>
+              <w:bottom w:val="single" w:sz="8" w:space="0" w:color="808080"/>
+            </w:tcBorders>
+            <w:shd w:color="auto" w:fill="auto" w:val="clear"/>
+            <w:vAlign w:val="center"/>
+          </w:tcPr>
+          <w:p>
+            <w:pPr>
+              <w:pStyle w:val="Normal"/>
+              <w:spacing w:before="120" w:after="120"/>
+              <w:rPr>
+                <w:rFonts w:ascii="Courier New" w:hAnsi="Courier New" w:cs="Courier New"/>
+              </w:rPr>
+            </w:pPr>
+            <w:r>
+              <w:rPr>
+                <w:rFonts w:cs="Courier New" w:ascii="Courier New" w:hAnsi="Courier New"/>
+              </w:rPr>
+              <w:t>Sprint 2</w:t>
+            </w:r>
+          </w:p>
+        </w:tc>
+        <w:tc>
+          <w:tcPr>
+            <w:tcW w:w="2103" w:type="dxa"/>
+            <w:tcBorders>
+              <w:left w:val="single" w:sz="8" w:space="0" w:color="808080"/>
+              <w:bottom w:val="single" w:sz="8" w:space="0" w:color="808080"/>
+            </w:tcBorders>
+            <w:vAlign w:val="center"/>
+          </w:tcPr>
+          <w:p>
+            <w:pPr>
+              <w:pStyle w:val="Normal"/>
+              <w:spacing w:before="120" w:after="120"/>
+              <w:rPr>
+                <w:rFonts w:ascii="Courier New" w:hAnsi="Courier New" w:cs="Courier New"/>
+              </w:rPr>
+            </w:pPr>
+            <w:r>
+              <w:rPr>
+                <w:rFonts w:cs="Courier New" w:ascii="Courier New" w:hAnsi="Courier New"/>
+              </w:rPr>
+              <w:t>16/03/2025 - 29/03/2025</w:t>
+            </w:r>
+          </w:p>
+        </w:tc>
+        <w:tc>
+          <w:tcPr>
+            <w:tcW w:w="5440" w:type="dxa"/>
+            <w:tcBorders>
+              <w:left w:val="single" w:sz="8" w:space="0" w:color="808080"/>
+              <w:bottom w:val="single" w:sz="8" w:space="0" w:color="808080"/>
+              <w:right w:val="single" w:sz="8" w:space="0" w:color="808080"/>
+            </w:tcBorders>
+            <w:shd w:color="auto" w:fill="auto" w:val="clear"/>
+            <w:vAlign w:val="center"/>
+          </w:tcPr>
+          <w:p>
+            <w:pPr>
+              <w:pStyle w:val="Normal"/>
+              <w:spacing w:before="120" w:after="120"/>
+              <w:rPr>
+                <w:rFonts w:ascii="Courier New" w:hAnsi="Courier New" w:cs="Courier New"/>
+              </w:rPr>
+            </w:pPr>
+            <w:r>
+              <w:rPr>
+                <w:rFonts w:cs="Courier New" w:ascii="Courier New" w:hAnsi="Courier New"/>
+              </w:rPr>
+              <w:t>Estruturar o frontend, banco de dados e backend, além de implementar a criação de usuários.</w:t>
+            </w:r>
+          </w:p>
+        </w:tc>
+      </w:tr>
+      <w:tr>
+        <w:trPr>
+          <w:trHeight w:val="1967" w:hRule="atLeast"/>
+        </w:trPr>
+        <w:tc>
+          <w:tcPr>
+            <w:tcW w:w="1528" w:type="dxa"/>
+            <w:tcBorders>
+              <w:left w:val="single" w:sz="8" w:space="0" w:color="808080"/>
+              <w:bottom w:val="single" w:sz="8" w:space="0" w:color="808080"/>
+            </w:tcBorders>
+            <w:shd w:color="auto" w:fill="auto" w:val="clear"/>
+            <w:vAlign w:val="center"/>
+          </w:tcPr>
+          <w:p>
+            <w:pPr>
+              <w:pStyle w:val="Normal"/>
+              <w:spacing w:before="120" w:after="120"/>
+              <w:rPr>
+                <w:rFonts w:ascii="Courier New" w:hAnsi="Courier New" w:cs="Courier New"/>
+              </w:rPr>
+            </w:pPr>
+            <w:r>
+              <w:rPr>
+                <w:rFonts w:cs="Courier New" w:ascii="Courier New" w:hAnsi="Courier New"/>
+              </w:rPr>
+              <w:t>Sprint 3</w:t>
+            </w:r>
+          </w:p>
+        </w:tc>
+        <w:tc>
+          <w:tcPr>
+            <w:tcW w:w="2103" w:type="dxa"/>
+            <w:tcBorders>
+              <w:left w:val="single" w:sz="8" w:space="0" w:color="808080"/>
+              <w:bottom w:val="single" w:sz="8" w:space="0" w:color="808080"/>
+            </w:tcBorders>
+            <w:vAlign w:val="center"/>
+          </w:tcPr>
+          <w:p>
+            <w:pPr>
+              <w:pStyle w:val="Normal"/>
+              <w:spacing w:before="120" w:after="120"/>
+              <w:rPr>
+                <w:rFonts w:ascii="Courier New" w:hAnsi="Courier New" w:cs="Courier New"/>
+              </w:rPr>
+            </w:pPr>
+            <w:r>
+              <w:rPr>
+                <w:rFonts w:cs="Courier New" w:ascii="Courier New" w:hAnsi="Courier New"/>
+              </w:rPr>
+              <w:t>30/03/2025 - 12/04/2025</w:t>
+            </w:r>
+          </w:p>
+        </w:tc>
+        <w:tc>
+          <w:tcPr>
+            <w:tcW w:w="5440" w:type="dxa"/>
+            <w:tcBorders>
+              <w:left w:val="single" w:sz="8" w:space="0" w:color="808080"/>
+              <w:bottom w:val="single" w:sz="8" w:space="0" w:color="808080"/>
+              <w:right w:val="single" w:sz="8" w:space="0" w:color="808080"/>
+            </w:tcBorders>
+            <w:shd w:color="auto" w:fill="auto" w:val="clear"/>
+            <w:vAlign w:val="center"/>
+          </w:tcPr>
+          <w:p>
+            <w:pPr>
+              <w:pStyle w:val="Normal"/>
+              <w:spacing w:before="120" w:after="120"/>
+              <w:rPr>
+                <w:rFonts w:ascii="Courier New" w:hAnsi="Courier New" w:cs="Courier New"/>
+              </w:rPr>
+            </w:pPr>
+            <w:r>
+              <w:rPr>
+                <w:rFonts w:cs="Courier New" w:ascii="Courier New" w:hAnsi="Courier New"/>
+              </w:rPr>
+              <w:t>Integrar o sistema (frontend, backend e banco de dados) e desenvolver o modelo de Machine Learning.</w:t>
+            </w:r>
+          </w:p>
+        </w:tc>
+      </w:tr>
+      <w:tr>
+        <w:trPr>
+          <w:trHeight w:val="1967" w:hRule="atLeast"/>
+        </w:trPr>
+        <w:tc>
+          <w:tcPr>
+            <w:tcW w:w="1528" w:type="dxa"/>
+            <w:tcBorders>
+              <w:left w:val="single" w:sz="8" w:space="0" w:color="808080"/>
+              <w:bottom w:val="single" w:sz="8" w:space="0" w:color="808080"/>
+            </w:tcBorders>
+            <w:shd w:color="auto" w:fill="auto" w:val="clear"/>
+            <w:vAlign w:val="center"/>
+          </w:tcPr>
+          <w:p>
+            <w:pPr>
+              <w:pStyle w:val="Normal"/>
+              <w:spacing w:before="120" w:after="120"/>
+              <w:rPr>
+                <w:rFonts w:ascii="Courier New" w:hAnsi="Courier New" w:cs="Courier New"/>
+              </w:rPr>
+            </w:pPr>
+            <w:r>
+              <w:rPr>
+                <w:rFonts w:cs="Courier New" w:ascii="Courier New" w:hAnsi="Courier New"/>
+              </w:rPr>
+              <w:t>Sprint 4</w:t>
+            </w:r>
+          </w:p>
+        </w:tc>
+        <w:tc>
+          <w:tcPr>
+            <w:tcW w:w="2103" w:type="dxa"/>
+            <w:tcBorders>
+              <w:left w:val="single" w:sz="8" w:space="0" w:color="808080"/>
+              <w:bottom w:val="single" w:sz="8" w:space="0" w:color="808080"/>
+            </w:tcBorders>
+            <w:vAlign w:val="center"/>
+          </w:tcPr>
+          <w:p>
+            <w:pPr>
+              <w:pStyle w:val="Normal"/>
+              <w:spacing w:before="120" w:after="120"/>
+              <w:rPr>
+                <w:rFonts w:ascii="Courier New" w:hAnsi="Courier New" w:cs="Courier New"/>
+              </w:rPr>
+            </w:pPr>
+            <w:r>
+              <w:rPr>
+                <w:rFonts w:cs="Courier New" w:ascii="Courier New" w:hAnsi="Courier New"/>
+              </w:rPr>
+              <w:t>13/04/2025 - 26/04/2025</w:t>
+            </w:r>
+          </w:p>
+        </w:tc>
+        <w:tc>
+          <w:tcPr>
+            <w:tcW w:w="5440" w:type="dxa"/>
+            <w:tcBorders>
+              <w:left w:val="single" w:sz="8" w:space="0" w:color="808080"/>
+              <w:bottom w:val="single" w:sz="8" w:space="0" w:color="808080"/>
+              <w:right w:val="single" w:sz="8" w:space="0" w:color="808080"/>
+            </w:tcBorders>
+            <w:shd w:color="auto" w:fill="auto" w:val="clear"/>
+            <w:vAlign w:val="center"/>
+          </w:tcPr>
+          <w:p>
+            <w:pPr>
+              <w:pStyle w:val="Normal"/>
+              <w:spacing w:before="120" w:after="120"/>
+              <w:rPr>
+                <w:rFonts w:ascii="Courier New" w:hAnsi="Courier New" w:cs="Courier New"/>
+              </w:rPr>
+            </w:pPr>
+            <w:r>
+              <w:rPr>
+                <w:rFonts w:cs="Courier New" w:ascii="Courier New" w:hAnsi="Courier New"/>
+              </w:rPr>
+              <w:t>Integrar a API de Machine Learning ao sistema e realizar ajustes na comunicação entre os componentes.</w:t>
+            </w:r>
+          </w:p>
+        </w:tc>
+      </w:tr>
+      <w:tr>
+        <w:trPr>
+          <w:trHeight w:val="1967" w:hRule="atLeast"/>
+        </w:trPr>
+        <w:tc>
+          <w:tcPr>
+            <w:tcW w:w="1528" w:type="dxa"/>
+            <w:tcBorders>
+              <w:left w:val="single" w:sz="8" w:space="0" w:color="808080"/>
+              <w:bottom w:val="single" w:sz="8" w:space="0" w:color="808080"/>
+            </w:tcBorders>
+            <w:shd w:color="auto" w:fill="auto" w:val="clear"/>
+            <w:vAlign w:val="center"/>
+          </w:tcPr>
+          <w:p>
+            <w:pPr>
+              <w:pStyle w:val="Normal"/>
+              <w:spacing w:before="120" w:after="120"/>
+              <w:rPr>
+                <w:rFonts w:ascii="Courier New" w:hAnsi="Courier New" w:cs="Courier New"/>
+              </w:rPr>
+            </w:pPr>
+            <w:r>
+              <w:rPr>
+                <w:rFonts w:cs="Courier New" w:ascii="Courier New" w:hAnsi="Courier New"/>
+              </w:rPr>
+              <w:t xml:space="preserve">Sprint </w:t>
+            </w:r>
+            <w:r>
+              <w:rPr>
+                <w:rFonts w:cs="Courier New" w:ascii="Courier New" w:hAnsi="Courier New"/>
+              </w:rPr>
+              <w:t>5</w:t>
+            </w:r>
+          </w:p>
+        </w:tc>
+        <w:tc>
+          <w:tcPr>
+            <w:tcW w:w="2103" w:type="dxa"/>
+            <w:tcBorders>
+              <w:left w:val="single" w:sz="8" w:space="0" w:color="808080"/>
+              <w:bottom w:val="single" w:sz="8" w:space="0" w:color="808080"/>
+            </w:tcBorders>
+            <w:vAlign w:val="center"/>
+          </w:tcPr>
+          <w:p>
+            <w:pPr>
+              <w:pStyle w:val="Normal"/>
+              <w:spacing w:before="120" w:after="120"/>
+              <w:rPr>
+                <w:rFonts w:ascii="Courier New" w:hAnsi="Courier New" w:cs="Courier New"/>
+              </w:rPr>
+            </w:pPr>
+            <w:r>
+              <w:rPr>
+                <w:rFonts w:cs="Courier New" w:ascii="Courier New" w:hAnsi="Courier New"/>
+              </w:rPr>
+              <w:t>27/04/2025 - 10/05/2025</w:t>
+            </w:r>
+          </w:p>
+        </w:tc>
+        <w:tc>
+          <w:tcPr>
+            <w:tcW w:w="5440" w:type="dxa"/>
+            <w:tcBorders>
+              <w:left w:val="single" w:sz="8" w:space="0" w:color="808080"/>
+              <w:bottom w:val="single" w:sz="8" w:space="0" w:color="808080"/>
+              <w:right w:val="single" w:sz="8" w:space="0" w:color="808080"/>
+            </w:tcBorders>
+            <w:shd w:color="auto" w:fill="auto" w:val="clear"/>
+            <w:vAlign w:val="center"/>
+          </w:tcPr>
+          <w:p>
+            <w:pPr>
+              <w:pStyle w:val="Normal"/>
+              <w:spacing w:before="120" w:after="120"/>
+              <w:rPr>
+                <w:rFonts w:ascii="Courier New" w:hAnsi="Courier New" w:cs="Courier New"/>
+              </w:rPr>
+            </w:pPr>
+            <w:r>
+              <w:rPr>
+                <w:rFonts w:cs="Courier New" w:ascii="Courier New" w:hAnsi="Courier New"/>
+              </w:rPr>
+              <w:t>Testar e otimizar a plataforma, ajustando a segurança e performance.</w:t>
             </w:r>
           </w:p>
         </w:tc>
@@ -4144,7 +4681,43 @@
               <w:rPr>
                 <w:rFonts w:eastAsia="Arial Unicode MS" w:cs="Courier New" w:ascii="Courier New" w:hAnsi="Courier New"/>
               </w:rPr>
-              <w:t>21/10/2024: Fim da primeira Sprint (Preparação)</w:t>
+              <w:t>1</w:t>
+            </w:r>
+            <w:r>
+              <w:rPr>
+                <w:rFonts w:eastAsia="Arial Unicode MS" w:cs="Courier New" w:ascii="Courier New" w:hAnsi="Courier New"/>
+              </w:rPr>
+              <w:t>6</w:t>
+            </w:r>
+            <w:r>
+              <w:rPr>
+                <w:rFonts w:eastAsia="Arial Unicode MS" w:cs="Courier New" w:ascii="Courier New" w:hAnsi="Courier New"/>
+              </w:rPr>
+              <w:t>/</w:t>
+            </w:r>
+            <w:r>
+              <w:rPr>
+                <w:rFonts w:eastAsia="Arial Unicode MS" w:cs="Courier New" w:ascii="Courier New" w:hAnsi="Courier New"/>
+              </w:rPr>
+              <w:t>03</w:t>
+            </w:r>
+            <w:r>
+              <w:rPr>
+                <w:rFonts w:eastAsia="Arial Unicode MS" w:cs="Courier New" w:ascii="Courier New" w:hAnsi="Courier New"/>
+              </w:rPr>
+              <w:t>/202</w:t>
+            </w:r>
+            <w:r>
+              <w:rPr>
+                <w:rFonts w:eastAsia="Arial Unicode MS" w:cs="Courier New" w:ascii="Courier New" w:hAnsi="Courier New"/>
+              </w:rPr>
+              <w:t>5</w:t>
+            </w:r>
+            <w:r>
+              <w:rPr>
+                <w:rFonts w:eastAsia="Arial Unicode MS" w:cs="Courier New" w:ascii="Courier New" w:hAnsi="Courier New"/>
+              </w:rPr>
+              <w:t>: Fim da primeira Sprint (Preparação)</w:t>
             </w:r>
           </w:p>
         </w:tc>

</xml_diff>